<commit_message>
output formats for NOP ZIOP2 and ZIOP3 completed
</commit_message>
<xml_diff>
--- a/paper/Output format for NOP.docx
+++ b/paper/Output format for NOP.docx
@@ -7,12 +7,10 @@
         <w:t xml:space="preserve">. </w:t>
       </w:r>
       <w:proofErr w:type="spellStart"/>
-      <w:proofErr w:type="gramStart"/>
       <w:r>
         <w:t>nop</w:t>
       </w:r>
       <w:proofErr w:type="spellEnd"/>
-      <w:proofErr w:type="gramEnd"/>
       <w:r>
         <w:t xml:space="preserve"> y5 </w:t>
       </w:r>
@@ -40,12 +38,34 @@
       <w:r>
         <w:t xml:space="preserve"> in 5/214, </w:t>
       </w:r>
+      <w:bookmarkStart w:id="0" w:name="_GoBack"/>
+      <w:bookmarkEnd w:id="0"/>
       <w:proofErr w:type="spellStart"/>
       <w:r>
+        <w:rPr>
+          <w:strike/>
+        </w:rPr>
         <w:t>zn</w:t>
       </w:r>
+      <w:r>
+        <w:rPr>
+          <w:b/>
+          <w:color w:val="FF0000"/>
+        </w:rPr>
+        <w:t>x</w:t>
+      </w:r>
+      <w:r>
+        <w:rPr>
+          <w:b/>
+          <w:color w:val="FF0000"/>
+        </w:rPr>
+        <w:t>n</w:t>
+      </w:r>
       <w:proofErr w:type="spellEnd"/>
       <w:r>
+        <w:t xml:space="preserve"> </w:t>
+      </w:r>
+      <w:r>
         <w:t xml:space="preserve">(spread </w:t>
       </w:r>
       <w:proofErr w:type="spellStart"/>
@@ -58,10 +78,23 @@
       </w:r>
       <w:proofErr w:type="spellStart"/>
       <w:r>
+        <w:rPr>
+          <w:strike/>
+        </w:rPr>
         <w:t>zp</w:t>
       </w:r>
+      <w:r>
+        <w:rPr>
+          <w:b/>
+          <w:color w:val="FF0000"/>
+        </w:rPr>
+        <w:t>xp</w:t>
+      </w:r>
       <w:proofErr w:type="spellEnd"/>
       <w:r>
+        <w:t xml:space="preserve"> </w:t>
+      </w:r>
+      <w:r>
         <w:t>(</w:t>
       </w:r>
       <w:proofErr w:type="spellStart"/>
@@ -176,21 +209,7 @@
           <w:b/>
           <w:color w:val="FF0000"/>
         </w:rPr>
-        <w:t>(</w:t>
-      </w:r>
-      <w:r>
-        <w:rPr>
-          <w:b/>
-          <w:color w:val="FF0000"/>
-        </w:rPr>
-        <w:t>NOP</w:t>
-      </w:r>
-      <w:r>
-        <w:rPr>
-          <w:b/>
-          <w:color w:val="FF0000"/>
-        </w:rPr>
-        <w:t xml:space="preserve">) </w:t>
+        <w:t xml:space="preserve">(NOP) </w:t>
       </w:r>
       <w:r>
         <w:rPr>
@@ -997,21 +1016,7 @@
           <w:b/>
           <w:color w:val="FF0000"/>
         </w:rPr>
-        <w:t xml:space="preserve">Three-part </w:t>
-      </w:r>
-      <w:r>
-        <w:rPr>
-          <w:b/>
-          <w:color w:val="FF0000"/>
-        </w:rPr>
-        <w:t>nested</w:t>
-      </w:r>
-      <w:r>
-        <w:rPr>
-          <w:b/>
-          <w:color w:val="FF0000"/>
-        </w:rPr>
-        <w:t xml:space="preserve"> ordered </w:t>
+        <w:t xml:space="preserve">Three-part nested ordered </w:t>
       </w:r>
       <w:proofErr w:type="spellStart"/>
       <w:r>
@@ -1027,21 +1032,7 @@
           <w:b/>
           <w:color w:val="FF0000"/>
         </w:rPr>
-        <w:t xml:space="preserve"> model with e</w:t>
-      </w:r>
-      <w:r>
-        <w:rPr>
-          <w:b/>
-          <w:color w:val="FF0000"/>
-        </w:rPr>
-        <w:t>nd</w:t>
-      </w:r>
-      <w:r>
-        <w:rPr>
-          <w:b/>
-          <w:color w:val="FF0000"/>
-        </w:rPr>
-        <w:t>ogenous switching</w:t>
+        <w:t xml:space="preserve"> model with endogenous switching</w:t>
       </w:r>
     </w:p>
     <w:p>
@@ -1058,8 +1049,6 @@
         </w:rPr>
         <w:t>Number of observations =</w:t>
       </w:r>
-      <w:bookmarkStart w:id="0" w:name="_GoBack"/>
-      <w:bookmarkEnd w:id="0"/>
     </w:p>
     <w:p>
       <w:pPr>

</xml_diff>